<commit_message>
Closing off the work for the night
</commit_message>
<xml_diff>
--- a/assignment/submission/TU858 SDEV2004 Individual Project Documentation Template.docx
+++ b/assignment/submission/TU858 SDEV2004 Individual Project Documentation Template.docx
@@ -82,6 +82,7 @@
           <w:b/>
           <w:bCs/>
           <w:sz w:val="28"/>
+          <w:lang w:val="en-IE"/>
         </w:rPr>
       </w:pPr>
     </w:p>
@@ -104,6 +105,15 @@
           <w:sz w:val="28"/>
         </w:rPr>
         <w:t>C22400846</w:t>
+      </w:r>
+      <w:r>
+        <w:rPr>
+          <w:rFonts w:eastAsia="Times New Roman"/>
+          <w:b/>
+          <w:bCs/>
+          <w:sz w:val="28"/>
+        </w:rPr>
+        <w:t xml:space="preserve"> </w:t>
       </w:r>
     </w:p>
     <w:p>
@@ -604,21 +614,7 @@
             <w:rStyle w:val="Hyperlink"/>
             <w:lang w:eastAsia="en-US"/>
           </w:rPr>
-          <w:t>Wild A</w:t>
-        </w:r>
-        <w:r>
-          <w:rPr>
-            <w:rStyle w:val="Hyperlink"/>
-            <w:lang w:eastAsia="en-US"/>
-          </w:rPr>
-          <w:t>t</w:t>
-        </w:r>
-        <w:r>
-          <w:rPr>
-            <w:rStyle w:val="Hyperlink"/>
-            <w:lang w:eastAsia="en-US"/>
-          </w:rPr>
-          <w:t>lantic Way</w:t>
+          <w:t>Wild Atlantic Way</w:t>
         </w:r>
       </w:hyperlink>
       <w:r>

</xml_diff>